<commit_message>
En este commit se entrega ña evidencia GA4-220501095-AA3-EV03
</commit_message>
<xml_diff>
--- a/Fase 2/Actividad Proyecto 4/GA4/1095/AA3/EV03/GA4-220501095-AA3-EV03.docx
+++ b/Fase 2/Actividad Proyecto 4/GA4/1095/AA3/EV03/GA4-220501095-AA3-EV03.docx
@@ -48,7 +48,6 @@
           <w:szCs w:val="28"/>
         </w:rPr>
       </w:pPr>
-      <w:bookmarkStart w:id="1" w:name="_GoBack"/>
       <w:r>
         <w:rPr>
           <w:rFonts w:ascii="Helvetica" w:hAnsi="Helvetica" w:eastAsia="Helvetica" w:cs="Helvetica"/>
@@ -66,7 +65,6 @@
         <w:t>Diagrama de despliegue para caso de estudio y proyecto de software</w:t>
       </w:r>
     </w:p>
-    <w:bookmarkEnd w:id="1"/>
     <w:p>
       <w:pPr>
         <w:jc w:val="center"/>
@@ -418,47 +416,1159 @@
     </w:p>
     <w:p>
       <w:pPr>
+        <w:pStyle w:val="18"/>
+        <w:spacing w:before="48" w:line="276" w:lineRule="auto"/>
+        <w:ind w:left="140"/>
+        <w:rPr>
+          <w:rFonts w:hint="default"/>
+          <w:lang w:val="es-ES"/>
+        </w:rPr>
+      </w:pPr>
+    </w:p>
+    <w:p>
+      <w:pPr>
+        <w:pStyle w:val="18"/>
+        <w:spacing w:before="48" w:line="276" w:lineRule="auto"/>
+        <w:ind w:left="140"/>
+        <w:rPr>
+          <w:rFonts w:hint="default"/>
+          <w:b/>
+          <w:bCs/>
+          <w:lang w:val="es-ES"/>
+        </w:rPr>
+      </w:pPr>
+      <w:r>
+        <w:rPr>
+          <w:rFonts w:hint="default"/>
+          <w:b/>
+          <w:bCs/>
+          <w:lang w:val="es-ES"/>
+        </w:rPr>
+        <w:t xml:space="preserve">ANALiSIS Y DISEÑO </w:t>
+      </w:r>
+    </w:p>
+    <w:p>
+      <w:pPr>
+        <w:pStyle w:val="18"/>
+        <w:spacing w:before="48" w:line="276" w:lineRule="auto"/>
+        <w:ind w:left="140"/>
+      </w:pPr>
+      <w:r>
+        <w:t>Al introducir la URL en el navegador. El fichero “index.php” carga la</w:t>
+      </w:r>
+      <w:r>
+        <w:rPr>
+          <w:spacing w:val="1"/>
+        </w:rPr>
+        <w:t xml:space="preserve"> </w:t>
+      </w:r>
+      <w:r>
+        <w:t>plantilla, dependiendo del idioma (Esp, Eus o Ing) cargara una plantilla u otra, por defecto</w:t>
+      </w:r>
+      <w:r>
+        <w:rPr>
+          <w:spacing w:val="1"/>
+        </w:rPr>
+        <w:t xml:space="preserve"> </w:t>
+      </w:r>
+      <w:r>
+        <w:t>“plantillaEsp.html”. Más o menos a la mitad de la carga de la plantilla, al llegar al contenedor</w:t>
+      </w:r>
+      <w:r>
+        <w:rPr>
+          <w:spacing w:val="1"/>
+        </w:rPr>
+        <w:t xml:space="preserve"> </w:t>
+      </w:r>
+      <w:r>
+        <w:t>central, “index.php” cargara el fichero almacenado en “panel_centro”. La carga den fichero</w:t>
+      </w:r>
+      <w:r>
+        <w:rPr>
+          <w:spacing w:val="1"/>
+        </w:rPr>
+        <w:t xml:space="preserve"> </w:t>
+      </w:r>
+      <w:r>
+        <w:t>dependerá</w:t>
+      </w:r>
+      <w:r>
+        <w:rPr>
+          <w:spacing w:val="-3"/>
+        </w:rPr>
+        <w:t xml:space="preserve"> </w:t>
+      </w:r>
+      <w:r>
+        <w:t>del</w:t>
+      </w:r>
+      <w:r>
+        <w:rPr>
+          <w:spacing w:val="-4"/>
+        </w:rPr>
+        <w:t xml:space="preserve"> </w:t>
+      </w:r>
+      <w:r>
+        <w:t>valor</w:t>
+      </w:r>
+      <w:r>
+        <w:rPr>
+          <w:spacing w:val="-6"/>
+        </w:rPr>
+        <w:t xml:space="preserve"> </w:t>
+      </w:r>
+      <w:r>
+        <w:t>de</w:t>
+      </w:r>
+      <w:r>
+        <w:rPr>
+          <w:spacing w:val="-6"/>
+        </w:rPr>
+        <w:t xml:space="preserve"> </w:t>
+      </w:r>
+      <w:r>
+        <w:t>las</w:t>
+      </w:r>
+      <w:r>
+        <w:rPr>
+          <w:spacing w:val="-4"/>
+        </w:rPr>
+        <w:t xml:space="preserve"> </w:t>
+      </w:r>
+      <w:r>
+        <w:t>variables</w:t>
+      </w:r>
+      <w:r>
+        <w:rPr>
+          <w:spacing w:val="-4"/>
+        </w:rPr>
+        <w:t xml:space="preserve"> </w:t>
+      </w:r>
+      <w:r>
+        <w:t>“idioma”</w:t>
+      </w:r>
+      <w:r>
+        <w:rPr>
+          <w:spacing w:val="-2"/>
+        </w:rPr>
+        <w:t xml:space="preserve"> </w:t>
+      </w:r>
+      <w:r>
+        <w:t>y</w:t>
+      </w:r>
+      <w:r>
+        <w:rPr>
+          <w:spacing w:val="-4"/>
+        </w:rPr>
+        <w:t xml:space="preserve"> </w:t>
+      </w:r>
+      <w:r>
+        <w:t>“destino”.</w:t>
+      </w:r>
+      <w:r>
+        <w:rPr>
+          <w:spacing w:val="-4"/>
+        </w:rPr>
+        <w:t xml:space="preserve"> </w:t>
+      </w:r>
+      <w:r>
+        <w:t>Al</w:t>
+      </w:r>
+      <w:r>
+        <w:rPr>
+          <w:spacing w:val="-3"/>
+        </w:rPr>
+        <w:t xml:space="preserve"> </w:t>
+      </w:r>
+      <w:r>
+        <w:t>terminar</w:t>
+      </w:r>
+      <w:r>
+        <w:rPr>
+          <w:spacing w:val="-5"/>
+        </w:rPr>
+        <w:t xml:space="preserve"> </w:t>
+      </w:r>
+      <w:r>
+        <w:t>la</w:t>
+      </w:r>
+      <w:r>
+        <w:rPr>
+          <w:spacing w:val="-3"/>
+        </w:rPr>
+        <w:t xml:space="preserve"> </w:t>
+      </w:r>
+      <w:r>
+        <w:t>carga</w:t>
+      </w:r>
+      <w:r>
+        <w:rPr>
+          <w:spacing w:val="-2"/>
+        </w:rPr>
+        <w:t xml:space="preserve"> </w:t>
+      </w:r>
+      <w:r>
+        <w:t>de</w:t>
+      </w:r>
+      <w:r>
+        <w:rPr>
+          <w:spacing w:val="-3"/>
+        </w:rPr>
+        <w:t xml:space="preserve"> </w:t>
+      </w:r>
+      <w:r>
+        <w:t>este</w:t>
+      </w:r>
+      <w:r>
+        <w:rPr>
+          <w:spacing w:val="-3"/>
+        </w:rPr>
+        <w:t xml:space="preserve"> </w:t>
+      </w:r>
+      <w:r>
+        <w:t>fichero,</w:t>
+      </w:r>
+      <w:r>
+        <w:rPr>
+          <w:spacing w:val="-46"/>
+        </w:rPr>
+        <w:t xml:space="preserve"> </w:t>
+      </w:r>
+      <w:r>
+        <w:t>continuara</w:t>
+      </w:r>
+      <w:r>
+        <w:rPr>
+          <w:spacing w:val="-2"/>
+        </w:rPr>
+        <w:t xml:space="preserve"> </w:t>
+      </w:r>
+      <w:r>
+        <w:t>cargando</w:t>
+      </w:r>
+      <w:r>
+        <w:rPr>
+          <w:spacing w:val="-1"/>
+        </w:rPr>
+        <w:t xml:space="preserve"> </w:t>
+      </w:r>
+      <w:r>
+        <w:t>la</w:t>
+      </w:r>
+      <w:r>
+        <w:rPr>
+          <w:spacing w:val="-6"/>
+        </w:rPr>
+        <w:t xml:space="preserve"> </w:t>
+      </w:r>
+      <w:r>
+        <w:t>plantilla</w:t>
+      </w:r>
+      <w:r>
+        <w:rPr>
+          <w:spacing w:val="-6"/>
+        </w:rPr>
+        <w:t xml:space="preserve"> </w:t>
+      </w:r>
+      <w:r>
+        <w:t>hasta</w:t>
+      </w:r>
+      <w:r>
+        <w:rPr>
+          <w:spacing w:val="-1"/>
+        </w:rPr>
+        <w:t xml:space="preserve"> </w:t>
+      </w:r>
+      <w:r>
+        <w:t>terminar,</w:t>
+      </w:r>
+      <w:r>
+        <w:rPr>
+          <w:spacing w:val="-3"/>
+        </w:rPr>
+        <w:t xml:space="preserve"> </w:t>
+      </w:r>
+      <w:r>
+        <w:t>como</w:t>
+      </w:r>
+      <w:r>
+        <w:rPr>
+          <w:spacing w:val="-4"/>
+        </w:rPr>
+        <w:t xml:space="preserve"> </w:t>
+      </w:r>
+      <w:r>
+        <w:t>se</w:t>
+      </w:r>
+      <w:r>
+        <w:rPr>
+          <w:spacing w:val="-2"/>
+        </w:rPr>
+        <w:t xml:space="preserve"> </w:t>
+      </w:r>
+      <w:r>
+        <w:t>muestra</w:t>
+      </w:r>
+      <w:r>
+        <w:rPr>
+          <w:spacing w:val="-2"/>
+        </w:rPr>
+        <w:t xml:space="preserve"> </w:t>
+      </w:r>
+      <w:r>
+        <w:t>en el</w:t>
+      </w:r>
+      <w:r>
+        <w:rPr>
+          <w:spacing w:val="-2"/>
+        </w:rPr>
+        <w:t xml:space="preserve"> </w:t>
+      </w:r>
+      <w:r>
+        <w:t>siguiente</w:t>
+      </w:r>
+      <w:r>
+        <w:rPr>
+          <w:spacing w:val="-6"/>
+        </w:rPr>
+        <w:t xml:space="preserve"> </w:t>
+      </w:r>
+      <w:r>
+        <w:t>diagrama:</w:t>
+      </w:r>
+    </w:p>
+    <w:p>
+      <w:pPr>
+        <w:pStyle w:val="18"/>
+        <w:spacing w:before="9"/>
         <w:jc w:val="center"/>
         <w:rPr>
-          <w:rFonts w:ascii="Times New Roman" w:hAnsi="Times New Roman"/>
-          <w:sz w:val="24"/>
-          <w:szCs w:val="24"/>
-        </w:rPr>
-      </w:pPr>
-    </w:p>
-    <w:p>
-      <w:pPr>
-        <w:jc w:val="center"/>
-        <w:rPr>
-          <w:rFonts w:ascii="Times New Roman" w:hAnsi="Times New Roman"/>
-          <w:sz w:val="24"/>
-          <w:szCs w:val="24"/>
-        </w:rPr>
-      </w:pPr>
-    </w:p>
-    <w:p>
-      <w:pPr>
-        <w:jc w:val="center"/>
-        <w:rPr>
-          <w:rFonts w:ascii="Times New Roman" w:hAnsi="Times New Roman"/>
-          <w:sz w:val="24"/>
-          <w:szCs w:val="24"/>
-        </w:rPr>
-      </w:pPr>
-    </w:p>
-    <w:p>
-      <w:pPr>
-        <w:jc w:val="center"/>
-        <w:rPr>
-          <w:rFonts w:ascii="Times New Roman" w:hAnsi="Times New Roman"/>
-          <w:sz w:val="24"/>
-          <w:szCs w:val="24"/>
-        </w:rPr>
-      </w:pPr>
-    </w:p>
-    <w:p>
-      <w:pPr>
-        <w:jc w:val="center"/>
+          <w:sz w:val="25"/>
+        </w:rPr>
+      </w:pPr>
+      <w:r>
+        <w:drawing>
+          <wp:inline distT="0" distB="0" distL="114300" distR="114300">
+            <wp:extent cx="3485515" cy="2944495"/>
+            <wp:effectExtent l="0" t="0" r="4445" b="12065"/>
+            <wp:docPr id="7" name="Imagen 2"/>
+            <wp:cNvGraphicFramePr>
+              <a:graphicFrameLocks xmlns:a="http://schemas.openxmlformats.org/drawingml/2006/main" noChangeAspect="1"/>
+            </wp:cNvGraphicFramePr>
+            <a:graphic xmlns:a="http://schemas.openxmlformats.org/drawingml/2006/main">
+              <a:graphicData uri="http://schemas.openxmlformats.org/drawingml/2006/picture">
+                <pic:pic xmlns:pic="http://schemas.openxmlformats.org/drawingml/2006/picture">
+                  <pic:nvPicPr>
+                    <pic:cNvPr id="7" name="Imagen 2"/>
+                    <pic:cNvPicPr>
+                      <a:picLocks noChangeAspect="1"/>
+                    </pic:cNvPicPr>
+                  </pic:nvPicPr>
+                  <pic:blipFill>
+                    <a:blip r:embed="rId10"/>
+                    <a:stretch>
+                      <a:fillRect/>
+                    </a:stretch>
+                  </pic:blipFill>
+                  <pic:spPr>
+                    <a:xfrm>
+                      <a:off x="0" y="0"/>
+                      <a:ext cx="3485515" cy="2944495"/>
+                    </a:xfrm>
+                    <a:prstGeom prst="rect">
+                      <a:avLst/>
+                    </a:prstGeom>
+                    <a:noFill/>
+                    <a:ln>
+                      <a:noFill/>
+                    </a:ln>
+                  </pic:spPr>
+                </pic:pic>
+              </a:graphicData>
+            </a:graphic>
+          </wp:inline>
+        </w:drawing>
+      </w:r>
+    </w:p>
+    <w:p>
+      <w:pPr>
+        <w:pStyle w:val="18"/>
+        <w:spacing w:before="1"/>
+        <w:ind w:left="140"/>
+      </w:pPr>
+      <w:r>
+        <w:rPr>
+          <w:rFonts w:hint="default"/>
+          <w:lang w:val="es-ES"/>
+        </w:rPr>
+        <w:t>A</w:t>
+      </w:r>
+      <w:r>
+        <w:t>cción</w:t>
+      </w:r>
+      <w:r>
+        <w:rPr>
+          <w:spacing w:val="-4"/>
+        </w:rPr>
+        <w:t xml:space="preserve"> </w:t>
+      </w:r>
+      <w:r>
+        <w:t>de</w:t>
+      </w:r>
+      <w:r>
+        <w:rPr>
+          <w:spacing w:val="-5"/>
+        </w:rPr>
+        <w:t xml:space="preserve"> </w:t>
+      </w:r>
+      <w:r>
+        <w:t>contactar</w:t>
+      </w:r>
+      <w:r>
+        <w:rPr>
+          <w:spacing w:val="-1"/>
+        </w:rPr>
+        <w:t xml:space="preserve"> </w:t>
+      </w:r>
+      <w:r>
+        <w:t>vía</w:t>
+      </w:r>
+      <w:r>
+        <w:rPr>
+          <w:spacing w:val="-3"/>
+        </w:rPr>
+        <w:t xml:space="preserve"> </w:t>
+      </w:r>
+      <w:r>
+        <w:t>e-mail:</w:t>
+      </w:r>
+    </w:p>
+    <w:p>
+      <w:pPr>
+        <w:jc w:val="left"/>
+        <w:rPr>
+          <w:rFonts w:ascii="Times New Roman" w:hAnsi="Times New Roman"/>
+          <w:sz w:val="24"/>
+          <w:szCs w:val="24"/>
+        </w:rPr>
+      </w:pPr>
+      <w:r>
+        <w:drawing>
+          <wp:anchor distT="0" distB="0" distL="0" distR="0" simplePos="0" relativeHeight="251659264" behindDoc="0" locked="0" layoutInCell="1" allowOverlap="1">
+            <wp:simplePos x="0" y="0"/>
+            <wp:positionH relativeFrom="page">
+              <wp:posOffset>972820</wp:posOffset>
+            </wp:positionH>
+            <wp:positionV relativeFrom="paragraph">
+              <wp:posOffset>189865</wp:posOffset>
+            </wp:positionV>
+            <wp:extent cx="5662930" cy="1030605"/>
+            <wp:effectExtent l="0" t="0" r="6350" b="5715"/>
+            <wp:wrapTopAndBottom/>
+            <wp:docPr id="8" name="image4.png"/>
+            <wp:cNvGraphicFramePr>
+              <a:graphicFrameLocks xmlns:a="http://schemas.openxmlformats.org/drawingml/2006/main" noChangeAspect="1"/>
+            </wp:cNvGraphicFramePr>
+            <a:graphic xmlns:a="http://schemas.openxmlformats.org/drawingml/2006/main">
+              <a:graphicData uri="http://schemas.openxmlformats.org/drawingml/2006/picture">
+                <pic:pic xmlns:pic="http://schemas.openxmlformats.org/drawingml/2006/picture">
+                  <pic:nvPicPr>
+                    <pic:cNvPr id="8" name="image4.png"/>
+                    <pic:cNvPicPr>
+                      <a:picLocks noChangeAspect="1"/>
+                    </pic:cNvPicPr>
+                  </pic:nvPicPr>
+                  <pic:blipFill>
+                    <a:blip r:embed="rId11" cstate="print"/>
+                    <a:stretch>
+                      <a:fillRect/>
+                    </a:stretch>
+                  </pic:blipFill>
+                  <pic:spPr>
+                    <a:xfrm>
+                      <a:off x="0" y="0"/>
+                      <a:ext cx="5662930" cy="1030605"/>
+                    </a:xfrm>
+                    <a:prstGeom prst="rect">
+                      <a:avLst/>
+                    </a:prstGeom>
+                  </pic:spPr>
+                </pic:pic>
+              </a:graphicData>
+            </a:graphic>
+          </wp:anchor>
+        </w:drawing>
+      </w:r>
+    </w:p>
+    <w:p>
+      <w:pPr>
+        <w:pStyle w:val="18"/>
+        <w:spacing w:before="90" w:line="276" w:lineRule="auto"/>
+        <w:ind w:left="140" w:right="265"/>
+      </w:pPr>
+      <w:r>
+        <w:t>En el diagrama de arriba se puede ver como el fichero “index.php” carga la página solicitada,</w:t>
+      </w:r>
+      <w:r>
+        <w:rPr>
+          <w:spacing w:val="1"/>
+        </w:rPr>
+        <w:t xml:space="preserve"> </w:t>
+      </w:r>
+      <w:r>
+        <w:t>en este caso se trata de la página contactar. Al pulsar el botón “Enviar”, el sistema manda los</w:t>
+      </w:r>
+      <w:r>
+        <w:rPr>
+          <w:spacing w:val="1"/>
+        </w:rPr>
+        <w:t xml:space="preserve"> </w:t>
+      </w:r>
+      <w:r>
+        <w:t>datos introducidos por el usuario al fichero “realizar_envio.php” mediante el método “POST”.</w:t>
+      </w:r>
+      <w:r>
+        <w:rPr>
+          <w:spacing w:val="-47"/>
+        </w:rPr>
+        <w:t xml:space="preserve"> </w:t>
+      </w:r>
+      <w:r>
+        <w:t>Este fichero, comprueba que todos los campos son correctos, en el caso de haber alguno</w:t>
+      </w:r>
+      <w:r>
+        <w:rPr>
+          <w:spacing w:val="1"/>
+        </w:rPr>
+        <w:t xml:space="preserve"> </w:t>
+      </w:r>
+      <w:r>
+        <w:t>incorrecto, llama al fichero “index.php” enviándole la información mediante el método “GET”</w:t>
+      </w:r>
+      <w:r>
+        <w:rPr>
+          <w:spacing w:val="-47"/>
+        </w:rPr>
+        <w:t xml:space="preserve"> </w:t>
+      </w:r>
+      <w:r>
+        <w:t>para que este, rellene los campos correctos y visualice los campos de aviso en los incorrectos.</w:t>
+      </w:r>
+      <w:r>
+        <w:rPr>
+          <w:spacing w:val="-47"/>
+        </w:rPr>
+        <w:t xml:space="preserve"> </w:t>
+      </w:r>
+      <w:r>
+        <w:t>Solo en el caso de que todos los campos sean correctos, envía el e-mail a su destino y llama al</w:t>
+      </w:r>
+      <w:r>
+        <w:rPr>
+          <w:spacing w:val="-47"/>
+        </w:rPr>
+        <w:t xml:space="preserve"> </w:t>
+      </w:r>
+      <w:r>
+        <w:t>fichero “index.php”</w:t>
+      </w:r>
+      <w:r>
+        <w:rPr>
+          <w:spacing w:val="1"/>
+        </w:rPr>
+        <w:t xml:space="preserve"> </w:t>
+      </w:r>
+      <w:r>
+        <w:t xml:space="preserve">para que cargue la página de </w:t>
+      </w:r>
+    </w:p>
+    <w:p>
+      <w:pPr>
+        <w:pStyle w:val="18"/>
+        <w:spacing w:before="90" w:line="276" w:lineRule="auto"/>
+        <w:ind w:left="140" w:right="265"/>
+      </w:pPr>
+    </w:p>
+    <w:p>
+      <w:pPr>
+        <w:pStyle w:val="18"/>
+        <w:spacing w:before="90" w:line="276" w:lineRule="auto"/>
+        <w:ind w:left="140" w:right="265"/>
+      </w:pPr>
+      <w:bookmarkStart w:id="1" w:name="_GoBack"/>
+      <w:bookmarkEnd w:id="1"/>
+      <w:r>
+        <w:t>envío realizado. Si el envío se ha realizado</w:t>
+      </w:r>
+      <w:r>
+        <w:rPr>
+          <w:spacing w:val="1"/>
+        </w:rPr>
+        <w:t xml:space="preserve"> </w:t>
+      </w:r>
+      <w:r>
+        <w:t>satisfactoriamente “realizar_envio.php” llamara a “index.php” de la siguiente manera</w:t>
+      </w:r>
+      <w:r>
+        <w:rPr>
+          <w:spacing w:val="1"/>
+        </w:rPr>
+        <w:t xml:space="preserve"> </w:t>
+      </w:r>
+      <w:r>
+        <w:t>utilizando</w:t>
+      </w:r>
+      <w:r>
+        <w:rPr>
+          <w:spacing w:val="-3"/>
+        </w:rPr>
+        <w:t xml:space="preserve"> </w:t>
+      </w:r>
+      <w:r>
+        <w:t>el</w:t>
+      </w:r>
+      <w:r>
+        <w:rPr>
+          <w:spacing w:val="-1"/>
+        </w:rPr>
+        <w:t xml:space="preserve"> </w:t>
+      </w:r>
+      <w:r>
+        <w:t>método $_GET["destino"]:</w:t>
+      </w:r>
+    </w:p>
+    <w:p>
+      <w:pPr>
+        <w:pStyle w:val="18"/>
+        <w:spacing w:before="9"/>
+        <w:rPr>
+          <w:sz w:val="16"/>
+        </w:rPr>
+      </w:pPr>
+    </w:p>
+    <w:p>
+      <w:pPr>
+        <w:pStyle w:val="30"/>
+        <w:numPr>
+          <w:ilvl w:val="0"/>
+          <w:numId w:val="1"/>
+        </w:numPr>
+        <w:tabs>
+          <w:tab w:val="left" w:pos="861"/>
+        </w:tabs>
+        <w:spacing w:before="0" w:after="0" w:line="240" w:lineRule="auto"/>
+        <w:ind w:left="861" w:right="0" w:hanging="361"/>
+        <w:jc w:val="left"/>
+        <w:rPr>
+          <w:sz w:val="22"/>
+        </w:rPr>
+      </w:pPr>
+      <w:r>
+        <w:rPr>
+          <w:color w:val="8063A1"/>
+          <w:sz w:val="22"/>
+        </w:rPr>
+        <w:t>header</w:t>
+      </w:r>
+      <w:r>
+        <w:rPr>
+          <w:color w:val="00AF50"/>
+          <w:sz w:val="22"/>
+        </w:rPr>
+        <w:t>(</w:t>
+      </w:r>
+      <w:r>
+        <w:rPr>
+          <w:color w:val="FF0000"/>
+          <w:sz w:val="22"/>
+        </w:rPr>
+        <w:t>'Location:</w:t>
+      </w:r>
+      <w:r>
+        <w:rPr>
+          <w:color w:val="FF0000"/>
+          <w:spacing w:val="-12"/>
+          <w:sz w:val="22"/>
+        </w:rPr>
+        <w:t xml:space="preserve"> </w:t>
+      </w:r>
+      <w:r>
+        <w:rPr>
+          <w:color w:val="FF0000"/>
+          <w:sz w:val="22"/>
+        </w:rPr>
+        <w:t>index.php?destino=envio_ok'</w:t>
+      </w:r>
+      <w:r>
+        <w:rPr>
+          <w:color w:val="00AF50"/>
+          <w:sz w:val="22"/>
+        </w:rPr>
+        <w:t>)</w:t>
+      </w:r>
+    </w:p>
+    <w:p>
+      <w:pPr>
+        <w:pStyle w:val="18"/>
+        <w:spacing w:before="8"/>
+        <w:rPr>
+          <w:sz w:val="19"/>
+        </w:rPr>
+      </w:pPr>
+    </w:p>
+    <w:p>
+      <w:pPr>
+        <w:pStyle w:val="18"/>
+        <w:spacing w:line="276" w:lineRule="auto"/>
+        <w:ind w:left="140"/>
+      </w:pPr>
+      <w:r>
+        <w:t>Y</w:t>
+      </w:r>
+      <w:r>
+        <w:rPr>
+          <w:spacing w:val="-5"/>
+        </w:rPr>
+        <w:t xml:space="preserve"> </w:t>
+      </w:r>
+      <w:r>
+        <w:t>en</w:t>
+      </w:r>
+      <w:r>
+        <w:rPr>
+          <w:spacing w:val="-4"/>
+        </w:rPr>
+        <w:t xml:space="preserve"> </w:t>
+      </w:r>
+      <w:r>
+        <w:t>el</w:t>
+      </w:r>
+      <w:r>
+        <w:rPr>
+          <w:spacing w:val="1"/>
+        </w:rPr>
+        <w:t xml:space="preserve"> </w:t>
+      </w:r>
+      <w:r>
+        <w:t>caso</w:t>
+      </w:r>
+      <w:r>
+        <w:rPr>
+          <w:spacing w:val="-4"/>
+        </w:rPr>
+        <w:t xml:space="preserve"> </w:t>
+      </w:r>
+      <w:r>
+        <w:t>de</w:t>
+      </w:r>
+      <w:r>
+        <w:rPr>
+          <w:spacing w:val="-3"/>
+        </w:rPr>
+        <w:t xml:space="preserve"> </w:t>
+      </w:r>
+      <w:r>
+        <w:t>haberse</w:t>
+      </w:r>
+      <w:r>
+        <w:rPr>
+          <w:spacing w:val="-2"/>
+        </w:rPr>
+        <w:t xml:space="preserve"> </w:t>
+      </w:r>
+      <w:r>
+        <w:t>producido</w:t>
+      </w:r>
+      <w:r>
+        <w:rPr>
+          <w:spacing w:val="-4"/>
+        </w:rPr>
+        <w:t xml:space="preserve"> </w:t>
+      </w:r>
+      <w:r>
+        <w:t>algún</w:t>
+      </w:r>
+      <w:r>
+        <w:rPr>
+          <w:spacing w:val="-4"/>
+        </w:rPr>
+        <w:t xml:space="preserve"> </w:t>
+      </w:r>
+      <w:r>
+        <w:t>error</w:t>
+      </w:r>
+      <w:r>
+        <w:rPr>
+          <w:spacing w:val="-5"/>
+        </w:rPr>
+        <w:t xml:space="preserve"> </w:t>
+      </w:r>
+      <w:r>
+        <w:t>en</w:t>
+      </w:r>
+      <w:r>
+        <w:rPr>
+          <w:spacing w:val="-1"/>
+        </w:rPr>
+        <w:t xml:space="preserve"> </w:t>
+      </w:r>
+      <w:r>
+        <w:t>el</w:t>
+      </w:r>
+      <w:r>
+        <w:rPr>
+          <w:spacing w:val="-3"/>
+        </w:rPr>
+        <w:t xml:space="preserve"> </w:t>
+      </w:r>
+      <w:r>
+        <w:t>envío</w:t>
+      </w:r>
+      <w:r>
+        <w:rPr>
+          <w:spacing w:val="-2"/>
+        </w:rPr>
+        <w:t xml:space="preserve"> </w:t>
+      </w:r>
+      <w:r>
+        <w:t>llamara a</w:t>
+      </w:r>
+      <w:r>
+        <w:rPr>
+          <w:spacing w:val="-2"/>
+        </w:rPr>
+        <w:t xml:space="preserve"> </w:t>
+      </w:r>
+      <w:r>
+        <w:t>“index.php”</w:t>
+      </w:r>
+      <w:r>
+        <w:rPr>
+          <w:spacing w:val="-3"/>
+        </w:rPr>
+        <w:t xml:space="preserve"> </w:t>
+      </w:r>
+      <w:r>
+        <w:t>del</w:t>
+      </w:r>
+      <w:r>
+        <w:rPr>
+          <w:spacing w:val="-3"/>
+        </w:rPr>
+        <w:t xml:space="preserve"> </w:t>
+      </w:r>
+      <w:r>
+        <w:t>siguiente</w:t>
+      </w:r>
+      <w:r>
+        <w:rPr>
+          <w:spacing w:val="-47"/>
+        </w:rPr>
+        <w:t xml:space="preserve"> </w:t>
+      </w:r>
+      <w:r>
+        <w:t>modo,</w:t>
+      </w:r>
+      <w:r>
+        <w:rPr>
+          <w:spacing w:val="-2"/>
+        </w:rPr>
+        <w:t xml:space="preserve"> </w:t>
+      </w:r>
+      <w:r>
+        <w:t>cambiando</w:t>
+      </w:r>
+      <w:r>
+        <w:rPr>
+          <w:spacing w:val="-2"/>
+        </w:rPr>
+        <w:t xml:space="preserve"> </w:t>
+      </w:r>
+      <w:r>
+        <w:t>el</w:t>
+      </w:r>
+      <w:r>
+        <w:rPr>
+          <w:spacing w:val="-1"/>
+        </w:rPr>
+        <w:t xml:space="preserve"> </w:t>
+      </w:r>
+      <w:r>
+        <w:t>valor</w:t>
+      </w:r>
+      <w:r>
+        <w:rPr>
+          <w:spacing w:val="-3"/>
+        </w:rPr>
+        <w:t xml:space="preserve"> </w:t>
+      </w:r>
+      <w:r>
+        <w:t>de</w:t>
+      </w:r>
+      <w:r>
+        <w:rPr>
+          <w:spacing w:val="-1"/>
+        </w:rPr>
+        <w:t xml:space="preserve"> </w:t>
+      </w:r>
+      <w:r>
+        <w:t>$_GET["destino"]:</w:t>
+      </w:r>
+    </w:p>
+    <w:p>
+      <w:pPr>
+        <w:pStyle w:val="18"/>
+        <w:spacing w:before="3"/>
+        <w:rPr>
+          <w:sz w:val="16"/>
+        </w:rPr>
+      </w:pPr>
+    </w:p>
+    <w:p>
+      <w:pPr>
+        <w:pStyle w:val="30"/>
+        <w:numPr>
+          <w:ilvl w:val="0"/>
+          <w:numId w:val="1"/>
+        </w:numPr>
+        <w:tabs>
+          <w:tab w:val="left" w:pos="861"/>
+        </w:tabs>
+        <w:spacing w:before="0" w:after="0" w:line="240" w:lineRule="auto"/>
+        <w:ind w:left="861" w:right="0" w:hanging="361"/>
+        <w:jc w:val="left"/>
+        <w:rPr>
+          <w:sz w:val="22"/>
+        </w:rPr>
+      </w:pPr>
+      <w:r>
+        <w:rPr>
+          <w:color w:val="8063A1"/>
+          <w:sz w:val="22"/>
+        </w:rPr>
+        <w:t>header</w:t>
+      </w:r>
+      <w:r>
+        <w:rPr>
+          <w:color w:val="00AF50"/>
+          <w:sz w:val="22"/>
+        </w:rPr>
+        <w:t>(</w:t>
+      </w:r>
+      <w:r>
+        <w:rPr>
+          <w:color w:val="FF0000"/>
+          <w:sz w:val="22"/>
+        </w:rPr>
+        <w:t>'Location:</w:t>
+      </w:r>
+      <w:r>
+        <w:rPr>
+          <w:color w:val="FF0000"/>
+          <w:spacing w:val="-13"/>
+          <w:sz w:val="22"/>
+        </w:rPr>
+        <w:t xml:space="preserve"> </w:t>
+      </w:r>
+      <w:r>
+        <w:rPr>
+          <w:color w:val="FF0000"/>
+          <w:sz w:val="22"/>
+        </w:rPr>
+        <w:t>index.php?destino=envio_fail'</w:t>
+      </w:r>
+      <w:r>
+        <w:rPr>
+          <w:color w:val="00AF50"/>
+          <w:sz w:val="22"/>
+        </w:rPr>
+        <w:t>)</w:t>
+      </w:r>
+    </w:p>
+    <w:p>
+      <w:pPr>
+        <w:pStyle w:val="18"/>
+        <w:rPr>
+          <w:sz w:val="24"/>
+        </w:rPr>
+      </w:pPr>
+    </w:p>
+    <w:p>
+      <w:pPr>
+        <w:pStyle w:val="18"/>
+        <w:rPr>
+          <w:sz w:val="24"/>
+        </w:rPr>
+      </w:pPr>
+    </w:p>
+    <w:p>
+      <w:pPr>
+        <w:pStyle w:val="18"/>
+        <w:spacing w:before="165"/>
+        <w:ind w:left="140"/>
+      </w:pPr>
+      <w:r>
+        <w:t>Acción</w:t>
+      </w:r>
+      <w:r>
+        <w:rPr>
+          <w:spacing w:val="-5"/>
+        </w:rPr>
+        <w:t xml:space="preserve"> </w:t>
+      </w:r>
+      <w:r>
+        <w:t>recomendar</w:t>
+      </w:r>
+      <w:r>
+        <w:rPr>
+          <w:spacing w:val="-5"/>
+        </w:rPr>
+        <w:t xml:space="preserve"> </w:t>
+      </w:r>
+      <w:r>
+        <w:t>página</w:t>
+      </w:r>
+      <w:r>
+        <w:rPr>
+          <w:spacing w:val="-2"/>
+        </w:rPr>
+        <w:t xml:space="preserve"> </w:t>
+      </w:r>
+      <w:r>
+        <w:t>web a</w:t>
+      </w:r>
+      <w:r>
+        <w:rPr>
+          <w:spacing w:val="-6"/>
+        </w:rPr>
+        <w:t xml:space="preserve"> </w:t>
+      </w:r>
+      <w:r>
+        <w:t>un</w:t>
+      </w:r>
+      <w:r>
+        <w:rPr>
+          <w:spacing w:val="-1"/>
+        </w:rPr>
+        <w:t xml:space="preserve"> </w:t>
+      </w:r>
+      <w:r>
+        <w:t>amigo:</w:t>
+      </w:r>
+    </w:p>
+    <w:p>
+      <w:pPr>
+        <w:jc w:val="left"/>
+        <w:rPr>
+          <w:rFonts w:ascii="Times New Roman" w:hAnsi="Times New Roman"/>
+          <w:sz w:val="24"/>
+          <w:szCs w:val="24"/>
+        </w:rPr>
+      </w:pPr>
+      <w:r>
+        <w:drawing>
+          <wp:anchor distT="0" distB="0" distL="0" distR="0" simplePos="0" relativeHeight="251659264" behindDoc="0" locked="0" layoutInCell="1" allowOverlap="1">
+            <wp:simplePos x="0" y="0"/>
+            <wp:positionH relativeFrom="page">
+              <wp:posOffset>954405</wp:posOffset>
+            </wp:positionH>
+            <wp:positionV relativeFrom="paragraph">
+              <wp:posOffset>57150</wp:posOffset>
+            </wp:positionV>
+            <wp:extent cx="5369560" cy="977265"/>
+            <wp:effectExtent l="0" t="0" r="10160" b="13335"/>
+            <wp:wrapTopAndBottom/>
+            <wp:docPr id="9" name="image5.png"/>
+            <wp:cNvGraphicFramePr>
+              <a:graphicFrameLocks xmlns:a="http://schemas.openxmlformats.org/drawingml/2006/main" noChangeAspect="1"/>
+            </wp:cNvGraphicFramePr>
+            <a:graphic xmlns:a="http://schemas.openxmlformats.org/drawingml/2006/main">
+              <a:graphicData uri="http://schemas.openxmlformats.org/drawingml/2006/picture">
+                <pic:pic xmlns:pic="http://schemas.openxmlformats.org/drawingml/2006/picture">
+                  <pic:nvPicPr>
+                    <pic:cNvPr id="9" name="image5.png"/>
+                    <pic:cNvPicPr>
+                      <a:picLocks noChangeAspect="1"/>
+                    </pic:cNvPicPr>
+                  </pic:nvPicPr>
+                  <pic:blipFill>
+                    <a:blip r:embed="rId12" cstate="print"/>
+                    <a:stretch>
+                      <a:fillRect/>
+                    </a:stretch>
+                  </pic:blipFill>
+                  <pic:spPr>
+                    <a:xfrm>
+                      <a:off x="0" y="0"/>
+                      <a:ext cx="5369560" cy="977265"/>
+                    </a:xfrm>
+                    <a:prstGeom prst="rect">
+                      <a:avLst/>
+                    </a:prstGeom>
+                  </pic:spPr>
+                </pic:pic>
+              </a:graphicData>
+            </a:graphic>
+          </wp:anchor>
+        </w:drawing>
+      </w:r>
+    </w:p>
+    <w:p>
+      <w:pPr>
+        <w:pStyle w:val="18"/>
+        <w:ind w:left="140"/>
+      </w:pPr>
+      <w:r>
+        <w:t>El</w:t>
+      </w:r>
+      <w:r>
+        <w:rPr>
+          <w:spacing w:val="-4"/>
+        </w:rPr>
+        <w:t xml:space="preserve"> </w:t>
+      </w:r>
+      <w:r>
+        <w:t>proceso</w:t>
+      </w:r>
+      <w:r>
+        <w:rPr>
+          <w:spacing w:val="-4"/>
+        </w:rPr>
+        <w:t xml:space="preserve"> </w:t>
+      </w:r>
+      <w:r>
+        <w:t>es</w:t>
+      </w:r>
+      <w:r>
+        <w:rPr>
+          <w:spacing w:val="-3"/>
+        </w:rPr>
+        <w:t xml:space="preserve"> </w:t>
+      </w:r>
+      <w:r>
+        <w:t>similar</w:t>
+      </w:r>
+      <w:r>
+        <w:rPr>
+          <w:spacing w:val="-5"/>
+        </w:rPr>
+        <w:t xml:space="preserve"> </w:t>
+      </w:r>
+      <w:r>
+        <w:t>al</w:t>
+      </w:r>
+      <w:r>
+        <w:rPr>
+          <w:spacing w:val="-3"/>
+        </w:rPr>
+        <w:t xml:space="preserve"> </w:t>
+      </w:r>
+      <w:r>
+        <w:t>anterior.</w:t>
+      </w:r>
+    </w:p>
+    <w:p>
+      <w:pPr>
+        <w:jc w:val="left"/>
         <w:rPr>
           <w:rFonts w:ascii="Times New Roman" w:hAnsi="Times New Roman"/>
           <w:sz w:val="24"/>
@@ -655,7 +1765,7 @@
       <mc:AlternateContent>
         <mc:Choice Requires="wps">
           <w:drawing>
-            <wp:anchor distT="0" distB="0" distL="114300" distR="114300" simplePos="0" relativeHeight="251660288" behindDoc="0" locked="0" layoutInCell="1" allowOverlap="1">
+            <wp:anchor distT="0" distB="0" distL="114300" distR="114300" simplePos="0" relativeHeight="251661312" behindDoc="0" locked="0" layoutInCell="1" allowOverlap="1">
               <wp:simplePos x="0" y="0"/>
               <wp:positionH relativeFrom="column">
                 <wp:posOffset>343535</wp:posOffset>
@@ -770,7 +1880,7 @@
         </mc:Choice>
         <mc:Fallback>
           <w:pict>
-            <v:shape id="Text Box 5" o:spid="_x0000_s1026" o:spt="202" type="#_x0000_t202" style="position:absolute;left:0pt;margin-left:27.05pt;margin-top:-3.6pt;height:40.5pt;width:460.5pt;z-index:251660288;mso-width-relative:page;mso-height-relative:page;" filled="f" stroked="f" coordsize="21600,21600" o:gfxdata="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">
+            <v:shape id="Text Box 5" o:spid="_x0000_s1026" o:spt="202" type="#_x0000_t202" style="position:absolute;left:0pt;margin-left:27.05pt;margin-top:-3.6pt;height:40.5pt;width:460.5pt;z-index:251661312;mso-width-relative:page;mso-height-relative:page;" filled="f" stroked="f" coordsize="21600,21600" o:gfxdata="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">
               <v:fill on="f" focussize="0,0"/>
               <v:stroke on="f"/>
               <v:imagedata o:title=""/>
@@ -857,7 +1967,7 @@
         <w:lang w:eastAsia="es-CO"/>
       </w:rPr>
       <w:drawing>
-        <wp:anchor distT="0" distB="0" distL="114300" distR="114300" simplePos="0" relativeHeight="251664384" behindDoc="1" locked="0" layoutInCell="1" allowOverlap="1">
+        <wp:anchor distT="0" distB="0" distL="114300" distR="114300" simplePos="0" relativeHeight="251665408" behindDoc="1" locked="0" layoutInCell="1" allowOverlap="1">
           <wp:simplePos x="0" y="0"/>
           <wp:positionH relativeFrom="margin">
             <wp:posOffset>914400</wp:posOffset>
@@ -920,7 +2030,7 @@
         <w:lang w:eastAsia="es-CO"/>
       </w:rPr>
       <w:drawing>
-        <wp:anchor distT="0" distB="0" distL="114300" distR="114300" simplePos="0" relativeHeight="251661312" behindDoc="0" locked="0" layoutInCell="1" allowOverlap="1">
+        <wp:anchor distT="0" distB="0" distL="114300" distR="114300" simplePos="0" relativeHeight="251662336" behindDoc="0" locked="0" layoutInCell="1" allowOverlap="1">
           <wp:simplePos x="0" y="0"/>
           <wp:positionH relativeFrom="column">
             <wp:posOffset>-509270</wp:posOffset>
@@ -985,7 +2095,7 @@
       <mc:AlternateContent>
         <mc:Choice Requires="wps">
           <w:drawing>
-            <wp:anchor distT="0" distB="0" distL="114300" distR="114300" simplePos="0" relativeHeight="251659264" behindDoc="0" locked="0" layoutInCell="1" allowOverlap="1">
+            <wp:anchor distT="0" distB="0" distL="114300" distR="114300" simplePos="0" relativeHeight="251660288" behindDoc="0" locked="0" layoutInCell="1" allowOverlap="1">
               <wp:simplePos x="0" y="0"/>
               <wp:positionH relativeFrom="column">
                 <wp:posOffset>-514350</wp:posOffset>
@@ -1029,7 +2139,7 @@
         </mc:Choice>
         <mc:Fallback>
           <w:pict>
-            <v:shape id="AutoShape 4" o:spid="_x0000_s1026" o:spt="32" type="#_x0000_t32" style="position:absolute;left:0pt;margin-left:-40.5pt;margin-top:42.55pt;height:0pt;width:562.5pt;z-index:251659264;mso-width-relative:page;mso-height-relative:page;" filled="f" stroked="t" coordsize="21600,21600" o:gfxdata="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">
+            <v:shape id="AutoShape 4" o:spid="_x0000_s1026" o:spt="32" type="#_x0000_t32" style="position:absolute;left:0pt;margin-left:-40.5pt;margin-top:42.55pt;height:0pt;width:562.5pt;z-index:251660288;mso-width-relative:page;mso-height-relative:page;" filled="f" stroked="t" coordsize="21600,21600" o:gfxdata="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">
               <v:fill on="f" focussize="0,0"/>
               <v:stroke color="#000000" joinstyle="round"/>
               <v:imagedata o:title=""/>
@@ -1054,7 +2164,7 @@
         <w:lang w:eastAsia="es-CO"/>
       </w:rPr>
       <w:pict>
-        <v:shape id="WordPictureWatermark12679278" o:spid="_x0000_s1031" o:spt="75" type="#_x0000_t75" style="position:absolute;left:0pt;height:604.95pt;width:441.55pt;mso-position-horizontal:center;mso-position-horizontal-relative:margin;mso-position-vertical:center;mso-position-vertical-relative:margin;z-index:-251653120;mso-width-relative:page;mso-height-relative:page;" filled="f" o:preferrelative="t" stroked="f" coordsize="21600,21600" o:allowincell="f">
+        <v:shape id="WordPictureWatermark12679278" o:spid="_x0000_s1031" o:spt="75" type="#_x0000_t75" style="position:absolute;left:0pt;height:604.95pt;width:441.55pt;mso-position-horizontal:center;mso-position-horizontal-relative:margin;mso-position-vertical:center;mso-position-vertical-relative:margin;z-index:-251652096;mso-width-relative:page;mso-height-relative:page;" filled="f" o:preferrelative="t" stroked="f" coordsize="21600,21600" o:allowincell="f">
           <v:path/>
           <v:fill on="f" focussize="0,0"/>
           <v:stroke on="f" joinstyle="miter"/>
@@ -1082,7 +2192,7 @@
         <w:lang w:eastAsia="es-CO"/>
       </w:rPr>
       <w:pict>
-        <v:shape id="WordPictureWatermark12679277" o:spid="_x0000_s1030" o:spt="75" type="#_x0000_t75" style="position:absolute;left:0pt;height:604.95pt;width:441.55pt;mso-position-horizontal:center;mso-position-horizontal-relative:margin;mso-position-vertical:center;mso-position-vertical-relative:margin;z-index:-251654144;mso-width-relative:page;mso-height-relative:page;" filled="f" o:preferrelative="t" stroked="f" coordsize="21600,21600" o:allowincell="f">
+        <v:shape id="WordPictureWatermark12679277" o:spid="_x0000_s1030" o:spt="75" type="#_x0000_t75" style="position:absolute;left:0pt;height:604.95pt;width:441.55pt;mso-position-horizontal:center;mso-position-horizontal-relative:margin;mso-position-vertical:center;mso-position-vertical-relative:margin;z-index:-251653120;mso-width-relative:page;mso-height-relative:page;" filled="f" o:preferrelative="t" stroked="f" coordsize="21600,21600" o:allowincell="f">
           <v:path/>
           <v:fill on="f" focussize="0,0"/>
           <v:stroke on="f" joinstyle="miter"/>
@@ -1093,6 +2203,139 @@
     </w:r>
   </w:p>
 </w:hdr>
+</file>
+
+<file path=word/numbering.xml><?xml version="1.0" encoding="utf-8"?>
+<w:numbering xmlns:wpc="http://schemas.microsoft.com/office/word/2010/wordprocessingCanvas" xmlns:mc="http://schemas.openxmlformats.org/markup-compatibility/2006" xmlns:o="urn:schemas-microsoft-com:office:office" xmlns:r="http://schemas.openxmlformats.org/officeDocument/2006/relationships" xmlns:m="http://schemas.openxmlformats.org/officeDocument/2006/math" xmlns:v="urn:schemas-microsoft-com:vml" xmlns:wp14="http://schemas.microsoft.com/office/word/2010/wordprocessingDrawing" xmlns:wp="http://schemas.openxmlformats.org/drawingml/2006/wordprocessingDrawing" xmlns:w10="urn:schemas-microsoft-com:office:word" xmlns:w="http://schemas.openxmlformats.org/wordprocessingml/2006/main" xmlns:w14="http://schemas.microsoft.com/office/word/2010/wordml" xmlns:wpg="http://schemas.microsoft.com/office/word/2010/wordprocessingGroup" xmlns:wpi="http://schemas.microsoft.com/office/word/2010/wordprocessingInk" xmlns:wne="http://schemas.microsoft.com/office/word/2006/wordml" xmlns:wps="http://schemas.microsoft.com/office/word/2010/wordprocessingShape" xmlns:wpsCustomData="http://www.wps.cn/officeDocument/2013/wpsCustomData" mc:Ignorable="w14 wp14">
+  <w:abstractNum w:abstractNumId="0">
+    <w:nsid w:val="0053208E"/>
+    <w:multiLevelType w:val="multilevel"/>
+    <w:tmpl w:val="0053208E"/>
+    <w:lvl w:ilvl="0" w:tentative="0">
+      <w:start w:val="0"/>
+      <w:numFmt w:val="bullet"/>
+      <w:lvlText w:val=""/>
+      <w:lvlJc w:val="left"/>
+      <w:pPr>
+        <w:ind w:left="861" w:hanging="361"/>
+      </w:pPr>
+      <w:rPr>
+        <w:rFonts w:hint="default" w:ascii="Wingdings" w:hAnsi="Wingdings" w:eastAsia="Wingdings" w:cs="Wingdings"/>
+        <w:w w:val="100"/>
+        <w:sz w:val="22"/>
+        <w:szCs w:val="22"/>
+        <w:lang w:val="es-ES" w:eastAsia="en-US" w:bidi="ar-SA"/>
+      </w:rPr>
+    </w:lvl>
+    <w:lvl w:ilvl="1" w:tentative="0">
+      <w:start w:val="0"/>
+      <w:numFmt w:val="bullet"/>
+      <w:lvlText w:val="•"/>
+      <w:lvlJc w:val="left"/>
+      <w:pPr>
+        <w:ind w:left="1652" w:hanging="361"/>
+      </w:pPr>
+      <w:rPr>
+        <w:rFonts w:hint="default"/>
+        <w:lang w:val="es-ES" w:eastAsia="en-US" w:bidi="ar-SA"/>
+      </w:rPr>
+    </w:lvl>
+    <w:lvl w:ilvl="2" w:tentative="0">
+      <w:start w:val="0"/>
+      <w:numFmt w:val="bullet"/>
+      <w:lvlText w:val="•"/>
+      <w:lvlJc w:val="left"/>
+      <w:pPr>
+        <w:ind w:left="2445" w:hanging="361"/>
+      </w:pPr>
+      <w:rPr>
+        <w:rFonts w:hint="default"/>
+        <w:lang w:val="es-ES" w:eastAsia="en-US" w:bidi="ar-SA"/>
+      </w:rPr>
+    </w:lvl>
+    <w:lvl w:ilvl="3" w:tentative="0">
+      <w:start w:val="0"/>
+      <w:numFmt w:val="bullet"/>
+      <w:lvlText w:val="•"/>
+      <w:lvlJc w:val="left"/>
+      <w:pPr>
+        <w:ind w:left="3238" w:hanging="361"/>
+      </w:pPr>
+      <w:rPr>
+        <w:rFonts w:hint="default"/>
+        <w:lang w:val="es-ES" w:eastAsia="en-US" w:bidi="ar-SA"/>
+      </w:rPr>
+    </w:lvl>
+    <w:lvl w:ilvl="4" w:tentative="0">
+      <w:start w:val="0"/>
+      <w:numFmt w:val="bullet"/>
+      <w:lvlText w:val="•"/>
+      <w:lvlJc w:val="left"/>
+      <w:pPr>
+        <w:ind w:left="4031" w:hanging="361"/>
+      </w:pPr>
+      <w:rPr>
+        <w:rFonts w:hint="default"/>
+        <w:lang w:val="es-ES" w:eastAsia="en-US" w:bidi="ar-SA"/>
+      </w:rPr>
+    </w:lvl>
+    <w:lvl w:ilvl="5" w:tentative="0">
+      <w:start w:val="0"/>
+      <w:numFmt w:val="bullet"/>
+      <w:lvlText w:val="•"/>
+      <w:lvlJc w:val="left"/>
+      <w:pPr>
+        <w:ind w:left="4824" w:hanging="361"/>
+      </w:pPr>
+      <w:rPr>
+        <w:rFonts w:hint="default"/>
+        <w:lang w:val="es-ES" w:eastAsia="en-US" w:bidi="ar-SA"/>
+      </w:rPr>
+    </w:lvl>
+    <w:lvl w:ilvl="6" w:tentative="0">
+      <w:start w:val="0"/>
+      <w:numFmt w:val="bullet"/>
+      <w:lvlText w:val="•"/>
+      <w:lvlJc w:val="left"/>
+      <w:pPr>
+        <w:ind w:left="5616" w:hanging="361"/>
+      </w:pPr>
+      <w:rPr>
+        <w:rFonts w:hint="default"/>
+        <w:lang w:val="es-ES" w:eastAsia="en-US" w:bidi="ar-SA"/>
+      </w:rPr>
+    </w:lvl>
+    <w:lvl w:ilvl="7" w:tentative="0">
+      <w:start w:val="0"/>
+      <w:numFmt w:val="bullet"/>
+      <w:lvlText w:val="•"/>
+      <w:lvlJc w:val="left"/>
+      <w:pPr>
+        <w:ind w:left="6409" w:hanging="361"/>
+      </w:pPr>
+      <w:rPr>
+        <w:rFonts w:hint="default"/>
+        <w:lang w:val="es-ES" w:eastAsia="en-US" w:bidi="ar-SA"/>
+      </w:rPr>
+    </w:lvl>
+    <w:lvl w:ilvl="8" w:tentative="0">
+      <w:start w:val="0"/>
+      <w:numFmt w:val="bullet"/>
+      <w:lvlText w:val="•"/>
+      <w:lvlJc w:val="left"/>
+      <w:pPr>
+        <w:ind w:left="7202" w:hanging="361"/>
+      </w:pPr>
+      <w:rPr>
+        <w:rFonts w:hint="default"/>
+        <w:lang w:val="es-ES" w:eastAsia="en-US" w:bidi="ar-SA"/>
+      </w:rPr>
+    </w:lvl>
+  </w:abstractNum>
+  <w:num w:numId="1">
+    <w:abstractNumId w:val="0"/>
+  </w:num>
+</w:numbering>
 </file>
 
 <file path=word/styles.xml><?xml version="1.0" encoding="utf-8"?>
@@ -1136,7 +2379,7 @@
     <w:lsdException w:uiPriority="0" w:name="toc 9"/>
     <w:lsdException w:uiPriority="0" w:name="Normal Indent"/>
     <w:lsdException w:qFormat="1" w:unhideWhenUsed="0" w:uiPriority="0" w:semiHidden="0" w:name="footnote text"/>
-    <w:lsdException w:unhideWhenUsed="0" w:uiPriority="0" w:semiHidden="0" w:name="annotation text"/>
+    <w:lsdException w:qFormat="1" w:unhideWhenUsed="0" w:uiPriority="0" w:semiHidden="0" w:name="annotation text"/>
     <w:lsdException w:qFormat="1" w:uiPriority="99" w:name="header"/>
     <w:lsdException w:qFormat="1" w:uiPriority="99" w:semiHidden="0" w:name="footer"/>
     <w:lsdException w:uiPriority="0" w:name="index heading"/>
@@ -1145,7 +2388,7 @@
     <w:lsdException w:uiPriority="0" w:name="envelope address"/>
     <w:lsdException w:uiPriority="0" w:name="envelope return"/>
     <w:lsdException w:qFormat="1" w:unhideWhenUsed="0" w:uiPriority="0" w:semiHidden="0" w:name="footnote reference"/>
-    <w:lsdException w:unhideWhenUsed="0" w:uiPriority="0" w:semiHidden="0" w:name="annotation reference"/>
+    <w:lsdException w:qFormat="1" w:unhideWhenUsed="0" w:uiPriority="0" w:semiHidden="0" w:name="annotation reference"/>
     <w:lsdException w:uiPriority="0" w:name="line number"/>
     <w:lsdException w:uiPriority="0" w:name="page number"/>
     <w:lsdException w:uiPriority="0" w:name="endnote reference"/>
@@ -1172,7 +2415,7 @@
     <w:lsdException w:uiPriority="0" w:name="Closing"/>
     <w:lsdException w:uiPriority="0" w:name="Signature"/>
     <w:lsdException w:qFormat="1" w:uiPriority="1" w:name="Default Paragraph Font"/>
-    <w:lsdException w:uiPriority="0" w:name="Body Text"/>
+    <w:lsdException w:qFormat="1" w:unhideWhenUsed="0" w:uiPriority="1" w:semiHidden="0" w:name="Body Text"/>
     <w:lsdException w:uiPriority="0" w:name="Body Text Indent"/>
     <w:lsdException w:uiPriority="0" w:name="List Continue"/>
     <w:lsdException w:uiPriority="0" w:name="List Continue 2"/>
@@ -1277,7 +2520,7 @@
     <w:name w:val="heading 1"/>
     <w:basedOn w:val="1"/>
     <w:next w:val="1"/>
-    <w:link w:val="27"/>
+    <w:link w:val="28"/>
     <w:qFormat/>
     <w:uiPriority w:val="0"/>
     <w:pPr>
@@ -1298,7 +2541,7 @@
     <w:name w:val="heading 2"/>
     <w:basedOn w:val="1"/>
     <w:next w:val="1"/>
-    <w:link w:val="22"/>
+    <w:link w:val="23"/>
     <w:qFormat/>
     <w:uiPriority w:val="0"/>
     <w:pPr>
@@ -1322,7 +2565,7 @@
     <w:name w:val="heading 3"/>
     <w:basedOn w:val="1"/>
     <w:next w:val="1"/>
-    <w:link w:val="33"/>
+    <w:link w:val="34"/>
     <w:semiHidden/>
     <w:unhideWhenUsed/>
     <w:qFormat/>
@@ -1344,7 +2587,7 @@
     <w:name w:val="heading 4"/>
     <w:basedOn w:val="1"/>
     <w:next w:val="1"/>
-    <w:link w:val="34"/>
+    <w:link w:val="35"/>
     <w:semiHidden/>
     <w:unhideWhenUsed/>
     <w:qFormat/>
@@ -1386,6 +2629,7 @@
   </w:style>
   <w:style w:type="character" w:styleId="8">
     <w:name w:val="annotation reference"/>
+    <w:qFormat/>
     <w:uiPriority w:val="0"/>
     <w:rPr>
       <w:sz w:val="16"/>
@@ -1413,7 +2657,7 @@
   <w:style w:type="paragraph" w:styleId="11">
     <w:name w:val="footnote text"/>
     <w:basedOn w:val="1"/>
-    <w:link w:val="28"/>
+    <w:link w:val="29"/>
     <w:qFormat/>
     <w:uiPriority w:val="0"/>
     <w:rPr>
@@ -1425,7 +2669,7 @@
     <w:name w:val="annotation subject"/>
     <w:basedOn w:val="13"/>
     <w:next w:val="13"/>
-    <w:link w:val="24"/>
+    <w:link w:val="25"/>
     <w:qFormat/>
     <w:uiPriority w:val="0"/>
     <w:rPr>
@@ -1436,7 +2680,8 @@
   <w:style w:type="paragraph" w:styleId="13">
     <w:name w:val="annotation text"/>
     <w:basedOn w:val="1"/>
-    <w:link w:val="23"/>
+    <w:link w:val="24"/>
+    <w:qFormat/>
     <w:uiPriority w:val="0"/>
     <w:rPr>
       <w:sz w:val="20"/>
@@ -1446,7 +2691,7 @@
   <w:style w:type="paragraph" w:styleId="14">
     <w:name w:val="Balloon Text"/>
     <w:basedOn w:val="1"/>
-    <w:link w:val="21"/>
+    <w:link w:val="22"/>
     <w:semiHidden/>
     <w:unhideWhenUsed/>
     <w:qFormat/>
@@ -1463,7 +2708,7 @@
   <w:style w:type="paragraph" w:styleId="15">
     <w:name w:val="header"/>
     <w:basedOn w:val="1"/>
-    <w:link w:val="19"/>
+    <w:link w:val="20"/>
     <w:semiHidden/>
     <w:unhideWhenUsed/>
     <w:qFormat/>
@@ -1496,7 +2741,7 @@
   <w:style w:type="paragraph" w:styleId="17">
     <w:name w:val="footer"/>
     <w:basedOn w:val="1"/>
-    <w:link w:val="20"/>
+    <w:link w:val="21"/>
     <w:unhideWhenUsed/>
     <w:qFormat/>
     <w:uiPriority w:val="99"/>
@@ -1508,7 +2753,19 @@
       <w:spacing w:after="0" w:line="240" w:lineRule="auto"/>
     </w:pPr>
   </w:style>
-  <w:style w:type="table" w:styleId="18">
+  <w:style w:type="paragraph" w:styleId="18">
+    <w:name w:val="Body Text"/>
+    <w:basedOn w:val="1"/>
+    <w:qFormat/>
+    <w:uiPriority w:val="1"/>
+    <w:rPr>
+      <w:rFonts w:ascii="Calibri" w:hAnsi="Calibri" w:eastAsia="Calibri" w:cs="Calibri"/>
+      <w:sz w:val="22"/>
+      <w:szCs w:val="22"/>
+      <w:lang w:val="es-ES" w:eastAsia="en-US" w:bidi="ar-SA"/>
+    </w:rPr>
+  </w:style>
+  <w:style w:type="table" w:styleId="19">
     <w:name w:val="Table Grid"/>
     <w:basedOn w:val="7"/>
     <w:qFormat/>
@@ -1524,7 +2781,7 @@
       </w:tblBorders>
     </w:tblPr>
   </w:style>
-  <w:style w:type="character" w:customStyle="1" w:styleId="19">
+  <w:style w:type="character" w:customStyle="1" w:styleId="20">
     <w:name w:val="Encabezado Car"/>
     <w:basedOn w:val="6"/>
     <w:link w:val="15"/>
@@ -1532,14 +2789,14 @@
     <w:qFormat/>
     <w:uiPriority w:val="99"/>
   </w:style>
-  <w:style w:type="character" w:customStyle="1" w:styleId="20">
+  <w:style w:type="character" w:customStyle="1" w:styleId="21">
     <w:name w:val="Pie de página Car"/>
     <w:basedOn w:val="6"/>
     <w:link w:val="17"/>
     <w:qFormat/>
     <w:uiPriority w:val="99"/>
   </w:style>
-  <w:style w:type="character" w:customStyle="1" w:styleId="21">
+  <w:style w:type="character" w:customStyle="1" w:styleId="22">
     <w:name w:val="Texto de globo Car"/>
     <w:link w:val="14"/>
     <w:semiHidden/>
@@ -1551,7 +2808,7 @@
       <w:szCs w:val="16"/>
     </w:rPr>
   </w:style>
-  <w:style w:type="character" w:customStyle="1" w:styleId="22">
+  <w:style w:type="character" w:customStyle="1" w:styleId="23">
     <w:name w:val="Título 2 Car"/>
     <w:link w:val="3"/>
     <w:qFormat/>
@@ -1566,7 +2823,7 @@
       <w:lang w:val="es-ES"/>
     </w:rPr>
   </w:style>
-  <w:style w:type="character" w:customStyle="1" w:styleId="23">
+  <w:style w:type="character" w:customStyle="1" w:styleId="24">
     <w:name w:val="Texto comentario Car"/>
     <w:link w:val="13"/>
     <w:uiPriority w:val="0"/>
@@ -1574,7 +2831,7 @@
       <w:lang w:val="es-CO" w:eastAsia="en-US"/>
     </w:rPr>
   </w:style>
-  <w:style w:type="character" w:customStyle="1" w:styleId="24">
+  <w:style w:type="character" w:customStyle="1" w:styleId="25">
     <w:name w:val="Asunto del comentario Car"/>
     <w:link w:val="12"/>
     <w:qFormat/>
@@ -1585,7 +2842,7 @@
       <w:lang w:val="es-CO" w:eastAsia="en-US"/>
     </w:rPr>
   </w:style>
-  <w:style w:type="paragraph" w:styleId="25">
+  <w:style w:type="paragraph" w:styleId="26">
     <w:name w:val="No Spacing"/>
     <w:qFormat/>
     <w:uiPriority w:val="1"/>
@@ -1596,13 +2853,13 @@
       <w:lang w:val="es-CO" w:eastAsia="en-US" w:bidi="ar-SA"/>
     </w:rPr>
   </w:style>
-  <w:style w:type="character" w:customStyle="1" w:styleId="26">
+  <w:style w:type="character" w:customStyle="1" w:styleId="27">
     <w:name w:val="apple-style-span"/>
     <w:basedOn w:val="6"/>
     <w:qFormat/>
     <w:uiPriority w:val="0"/>
   </w:style>
-  <w:style w:type="character" w:customStyle="1" w:styleId="27">
+  <w:style w:type="character" w:customStyle="1" w:styleId="28">
     <w:name w:val="Título 1 Car"/>
     <w:link w:val="2"/>
     <w:uiPriority w:val="0"/>
@@ -1616,7 +2873,7 @@
       <w:lang w:eastAsia="en-US"/>
     </w:rPr>
   </w:style>
-  <w:style w:type="character" w:customStyle="1" w:styleId="28">
+  <w:style w:type="character" w:customStyle="1" w:styleId="29">
     <w:name w:val="Texto nota pie Car"/>
     <w:link w:val="11"/>
     <w:qFormat/>
@@ -1625,7 +2882,7 @@
       <w:lang w:eastAsia="en-US"/>
     </w:rPr>
   </w:style>
-  <w:style w:type="paragraph" w:styleId="29">
+  <w:style w:type="paragraph" w:styleId="30">
     <w:name w:val="List Paragraph"/>
     <w:basedOn w:val="1"/>
     <w:qFormat/>
@@ -1635,23 +2892,23 @@
       <w:contextualSpacing/>
     </w:pPr>
   </w:style>
-  <w:style w:type="character" w:customStyle="1" w:styleId="30">
+  <w:style w:type="character" w:customStyle="1" w:styleId="31">
     <w:name w:val="apple-converted-space"/>
     <w:basedOn w:val="6"/>
     <w:uiPriority w:val="0"/>
   </w:style>
-  <w:style w:type="character" w:customStyle="1" w:styleId="31">
+  <w:style w:type="character" w:customStyle="1" w:styleId="32">
     <w:name w:val="profilecardavatarthumb"/>
     <w:basedOn w:val="6"/>
     <w:qFormat/>
     <w:uiPriority w:val="0"/>
   </w:style>
-  <w:style w:type="character" w:customStyle="1" w:styleId="32">
+  <w:style w:type="character" w:customStyle="1" w:styleId="33">
     <w:name w:val="author_highlight"/>
     <w:basedOn w:val="6"/>
     <w:uiPriority w:val="0"/>
   </w:style>
-  <w:style w:type="character" w:customStyle="1" w:styleId="33">
+  <w:style w:type="character" w:customStyle="1" w:styleId="34">
     <w:name w:val="Título 3 Car"/>
     <w:basedOn w:val="6"/>
     <w:link w:val="4"/>
@@ -1665,7 +2922,7 @@
       <w:lang w:eastAsia="en-US"/>
     </w:rPr>
   </w:style>
-  <w:style w:type="character" w:customStyle="1" w:styleId="34">
+  <w:style w:type="character" w:customStyle="1" w:styleId="35">
     <w:name w:val="Título 4 Car"/>
     <w:basedOn w:val="6"/>
     <w:link w:val="5"/>

</xml_diff>